<commit_message>
python files are updated
</commit_message>
<xml_diff>
--- a/python_senior_skill_test/task -2.docx
+++ b/python_senior_skill_test/task -2.docx
@@ -422,212 +422,6 @@
           <w:lang w:eastAsia="en-IN"/>
         </w:rPr>
         <w:t>[1+2(ab] – Invalid Expression. Character ( at position 5 is responsible</w:t>
-      </w:r>
-    </w:p>
-    <w:p>
-      <w:r>
-        <w:t>Ans:</w:t>
-      </w:r>
-    </w:p>
-    <w:p>
-      <w:proofErr w:type="spellStart"/>
-      <w:r>
-        <w:t>inp</w:t>
-      </w:r>
-      <w:proofErr w:type="spellEnd"/>
-      <w:r>
-        <w:t xml:space="preserve"> = input()</w:t>
-      </w:r>
-    </w:p>
-    <w:p>
-      <w:r>
-        <w:t>stack = []</w:t>
-      </w:r>
-    </w:p>
-    <w:p>
-      <w:r>
-        <w:t>op = ["(",")","[","]","{","}"]</w:t>
-      </w:r>
-    </w:p>
-    <w:p>
-      <w:r>
-        <w:t xml:space="preserve">stack = [x for x in </w:t>
-      </w:r>
-      <w:proofErr w:type="spellStart"/>
-      <w:r>
-        <w:t>inp</w:t>
-      </w:r>
-      <w:proofErr w:type="spellEnd"/>
-      <w:r>
-        <w:t xml:space="preserve"> if  </w:t>
-      </w:r>
-      <w:proofErr w:type="spellStart"/>
-      <w:r>
-        <w:t>x.isalnum</w:t>
-      </w:r>
-      <w:proofErr w:type="spellEnd"/>
-      <w:r>
-        <w:t>() == False and x in op]</w:t>
-      </w:r>
-    </w:p>
-    <w:p>
-      <w:r>
-        <w:t>stack="".join(stack)</w:t>
-      </w:r>
-    </w:p>
-    <w:p>
-      <w:proofErr w:type="spellStart"/>
-      <w:r>
-        <w:t>valid_stack</w:t>
-      </w:r>
-      <w:proofErr w:type="spellEnd"/>
-      <w:r>
-        <w:t>=""</w:t>
-      </w:r>
-    </w:p>
-    <w:p>
-      <w:r>
-        <w:t xml:space="preserve">for </w:t>
-      </w:r>
-      <w:proofErr w:type="spellStart"/>
-      <w:r>
-        <w:t>i</w:t>
-      </w:r>
-      <w:proofErr w:type="spellEnd"/>
-      <w:r>
-        <w:t xml:space="preserve"> in range(</w:t>
-      </w:r>
-      <w:proofErr w:type="spellStart"/>
-      <w:r>
-        <w:t>len</w:t>
-      </w:r>
-      <w:proofErr w:type="spellEnd"/>
-      <w:r>
-        <w:t>(stack)-1):</w:t>
-      </w:r>
-    </w:p>
-    <w:p>
-      <w:r>
-        <w:t xml:space="preserve">  for j in range(i+1,len(stack),2):</w:t>
-      </w:r>
-    </w:p>
-    <w:p>
-      <w:r>
-        <w:t xml:space="preserve">    if stack[</w:t>
-      </w:r>
-      <w:proofErr w:type="spellStart"/>
-      <w:r>
-        <w:t>i</w:t>
-      </w:r>
-      <w:proofErr w:type="spellEnd"/>
-      <w:r>
-        <w:t xml:space="preserve">] == </w:t>
-      </w:r>
-      <w:proofErr w:type="spellStart"/>
-      <w:r>
-        <w:t>chr</w:t>
-      </w:r>
-      <w:proofErr w:type="spellEnd"/>
-      <w:r>
-        <w:t>(</w:t>
-      </w:r>
-      <w:proofErr w:type="spellStart"/>
-      <w:r>
-        <w:t>ord</w:t>
-      </w:r>
-      <w:proofErr w:type="spellEnd"/>
-      <w:r>
-        <w:t>(stack[j])-1) or stack[</w:t>
-      </w:r>
-      <w:proofErr w:type="spellStart"/>
-      <w:r>
-        <w:t>i</w:t>
-      </w:r>
-      <w:proofErr w:type="spellEnd"/>
-      <w:r>
-        <w:t xml:space="preserve">] == </w:t>
-      </w:r>
-      <w:proofErr w:type="spellStart"/>
-      <w:r>
-        <w:t>chr</w:t>
-      </w:r>
-      <w:proofErr w:type="spellEnd"/>
-      <w:r>
-        <w:t>(</w:t>
-      </w:r>
-      <w:proofErr w:type="spellStart"/>
-      <w:r>
-        <w:t>ord</w:t>
-      </w:r>
-      <w:proofErr w:type="spellEnd"/>
-      <w:r>
-        <w:t>(stack[j])-2):</w:t>
-      </w:r>
-    </w:p>
-    <w:p>
-      <w:r>
-        <w:t xml:space="preserve">      </w:t>
-      </w:r>
-      <w:proofErr w:type="spellStart"/>
-      <w:r>
-        <w:t>valid_stack</w:t>
-      </w:r>
-      <w:proofErr w:type="spellEnd"/>
-      <w:r>
-        <w:t xml:space="preserve"> +=  stack[</w:t>
-      </w:r>
-      <w:proofErr w:type="spellStart"/>
-      <w:r>
-        <w:t>i</w:t>
-      </w:r>
-      <w:proofErr w:type="spellEnd"/>
-      <w:r>
-        <w:t>]</w:t>
-      </w:r>
-    </w:p>
-    <w:p>
-      <w:r>
-        <w:t xml:space="preserve">if </w:t>
-      </w:r>
-      <w:proofErr w:type="spellStart"/>
-      <w:r>
-        <w:t>len</w:t>
-      </w:r>
-      <w:proofErr w:type="spellEnd"/>
-      <w:r>
-        <w:t>(stack) ==2*</w:t>
-      </w:r>
-      <w:proofErr w:type="spellStart"/>
-      <w:r>
-        <w:t>len</w:t>
-      </w:r>
-      <w:proofErr w:type="spellEnd"/>
-      <w:r>
-        <w:t>(</w:t>
-      </w:r>
-      <w:proofErr w:type="spellStart"/>
-      <w:r>
-        <w:t>valid_stack</w:t>
-      </w:r>
-      <w:proofErr w:type="spellEnd"/>
-      <w:r>
-        <w:t>):</w:t>
-      </w:r>
-    </w:p>
-    <w:p>
-      <w:r>
-        <w:lastRenderedPageBreak/>
-        <w:t xml:space="preserve">  print("valid")</w:t>
-      </w:r>
-    </w:p>
-    <w:p>
-      <w:r>
-        <w:t>else:</w:t>
-      </w:r>
-    </w:p>
-    <w:p>
-      <w:r>
-        <w:t xml:space="preserve">  print("invalid")</w:t>
       </w:r>
     </w:p>
     <w:p>

</xml_diff>